<commit_message>
updated the use case doc
</commit_message>
<xml_diff>
--- a/UseCases.docx
+++ b/UseCases.docx
@@ -69,7 +69,256 @@
           <w:shd w:val="clear" w:color="auto" w:fill="FAF9F8"/>
           <w:lang w:val="fr-FR"/>
         </w:rPr>
-        <w:t>O firma si-a creat o infrastructura prin care seful monitorizeaza angajatii prezenti la lucru si le traseaza sarcini individuale. Firma are o aplicatie care ofera: •</w:t>
+        <w:t xml:space="preserve">O </w:t>
+      </w:r>
+      <w:proofErr w:type="spellStart"/>
+      <w:r>
+        <w:rPr>
+          <w:shd w:val="clear" w:color="auto" w:fill="FAF9F8"/>
+          <w:lang w:val="fr-FR"/>
+        </w:rPr>
+        <w:t>firma</w:t>
+      </w:r>
+      <w:proofErr w:type="spellEnd"/>
+      <w:r>
+        <w:rPr>
+          <w:shd w:val="clear" w:color="auto" w:fill="FAF9F8"/>
+          <w:lang w:val="fr-FR"/>
+        </w:rPr>
+        <w:t xml:space="preserve"> si-a </w:t>
+      </w:r>
+      <w:proofErr w:type="spellStart"/>
+      <w:r>
+        <w:rPr>
+          <w:shd w:val="clear" w:color="auto" w:fill="FAF9F8"/>
+          <w:lang w:val="fr-FR"/>
+        </w:rPr>
+        <w:t>creat</w:t>
+      </w:r>
+      <w:proofErr w:type="spellEnd"/>
+      <w:r>
+        <w:rPr>
+          <w:shd w:val="clear" w:color="auto" w:fill="FAF9F8"/>
+          <w:lang w:val="fr-FR"/>
+        </w:rPr>
+        <w:t xml:space="preserve"> o </w:t>
+      </w:r>
+      <w:proofErr w:type="spellStart"/>
+      <w:r>
+        <w:rPr>
+          <w:shd w:val="clear" w:color="auto" w:fill="FAF9F8"/>
+          <w:lang w:val="fr-FR"/>
+        </w:rPr>
+        <w:t>infrastructura</w:t>
+      </w:r>
+      <w:proofErr w:type="spellEnd"/>
+      <w:r>
+        <w:rPr>
+          <w:shd w:val="clear" w:color="auto" w:fill="FAF9F8"/>
+          <w:lang w:val="fr-FR"/>
+        </w:rPr>
+        <w:t xml:space="preserve"> </w:t>
+      </w:r>
+      <w:proofErr w:type="spellStart"/>
+      <w:r>
+        <w:rPr>
+          <w:shd w:val="clear" w:color="auto" w:fill="FAF9F8"/>
+          <w:lang w:val="fr-FR"/>
+        </w:rPr>
+        <w:t>prin</w:t>
+      </w:r>
+      <w:proofErr w:type="spellEnd"/>
+      <w:r>
+        <w:rPr>
+          <w:shd w:val="clear" w:color="auto" w:fill="FAF9F8"/>
+          <w:lang w:val="fr-FR"/>
+        </w:rPr>
+        <w:t xml:space="preserve"> care </w:t>
+      </w:r>
+      <w:proofErr w:type="spellStart"/>
+      <w:r>
+        <w:rPr>
+          <w:shd w:val="clear" w:color="auto" w:fill="FAF9F8"/>
+          <w:lang w:val="fr-FR"/>
+        </w:rPr>
+        <w:t>seful</w:t>
+      </w:r>
+      <w:proofErr w:type="spellEnd"/>
+      <w:r>
+        <w:rPr>
+          <w:shd w:val="clear" w:color="auto" w:fill="FAF9F8"/>
+          <w:lang w:val="fr-FR"/>
+        </w:rPr>
+        <w:t xml:space="preserve"> </w:t>
+      </w:r>
+      <w:proofErr w:type="spellStart"/>
+      <w:r>
+        <w:rPr>
+          <w:shd w:val="clear" w:color="auto" w:fill="FAF9F8"/>
+          <w:lang w:val="fr-FR"/>
+        </w:rPr>
+        <w:t>monitorizeaza</w:t>
+      </w:r>
+      <w:proofErr w:type="spellEnd"/>
+      <w:r>
+        <w:rPr>
+          <w:shd w:val="clear" w:color="auto" w:fill="FAF9F8"/>
+          <w:lang w:val="fr-FR"/>
+        </w:rPr>
+        <w:t xml:space="preserve"> </w:t>
+      </w:r>
+      <w:proofErr w:type="spellStart"/>
+      <w:r>
+        <w:rPr>
+          <w:shd w:val="clear" w:color="auto" w:fill="FAF9F8"/>
+          <w:lang w:val="fr-FR"/>
+        </w:rPr>
+        <w:t>angajatii</w:t>
+      </w:r>
+      <w:proofErr w:type="spellEnd"/>
+      <w:r>
+        <w:rPr>
+          <w:shd w:val="clear" w:color="auto" w:fill="FAF9F8"/>
+          <w:lang w:val="fr-FR"/>
+        </w:rPr>
+        <w:t xml:space="preserve"> </w:t>
+      </w:r>
+      <w:proofErr w:type="spellStart"/>
+      <w:r>
+        <w:rPr>
+          <w:shd w:val="clear" w:color="auto" w:fill="FAF9F8"/>
+          <w:lang w:val="fr-FR"/>
+        </w:rPr>
+        <w:t>prezenti</w:t>
+      </w:r>
+      <w:proofErr w:type="spellEnd"/>
+      <w:r>
+        <w:rPr>
+          <w:shd w:val="clear" w:color="auto" w:fill="FAF9F8"/>
+          <w:lang w:val="fr-FR"/>
+        </w:rPr>
+        <w:t xml:space="preserve"> la </w:t>
+      </w:r>
+      <w:proofErr w:type="spellStart"/>
+      <w:r>
+        <w:rPr>
+          <w:shd w:val="clear" w:color="auto" w:fill="FAF9F8"/>
+          <w:lang w:val="fr-FR"/>
+        </w:rPr>
+        <w:t>lucru</w:t>
+      </w:r>
+      <w:proofErr w:type="spellEnd"/>
+      <w:r>
+        <w:rPr>
+          <w:shd w:val="clear" w:color="auto" w:fill="FAF9F8"/>
+          <w:lang w:val="fr-FR"/>
+        </w:rPr>
+        <w:t xml:space="preserve"> si le </w:t>
+      </w:r>
+      <w:proofErr w:type="spellStart"/>
+      <w:r>
+        <w:rPr>
+          <w:shd w:val="clear" w:color="auto" w:fill="FAF9F8"/>
+          <w:lang w:val="fr-FR"/>
+        </w:rPr>
+        <w:t>traseaza</w:t>
+      </w:r>
+      <w:proofErr w:type="spellEnd"/>
+      <w:r>
+        <w:rPr>
+          <w:shd w:val="clear" w:color="auto" w:fill="FAF9F8"/>
+          <w:lang w:val="fr-FR"/>
+        </w:rPr>
+        <w:t xml:space="preserve"> </w:t>
+      </w:r>
+      <w:proofErr w:type="spellStart"/>
+      <w:r>
+        <w:rPr>
+          <w:shd w:val="clear" w:color="auto" w:fill="FAF9F8"/>
+          <w:lang w:val="fr-FR"/>
+        </w:rPr>
+        <w:t>sarcini</w:t>
+      </w:r>
+      <w:proofErr w:type="spellEnd"/>
+      <w:r>
+        <w:rPr>
+          <w:shd w:val="clear" w:color="auto" w:fill="FAF9F8"/>
+          <w:lang w:val="fr-FR"/>
+        </w:rPr>
+        <w:t xml:space="preserve"> </w:t>
+      </w:r>
+      <w:proofErr w:type="spellStart"/>
+      <w:r>
+        <w:rPr>
+          <w:shd w:val="clear" w:color="auto" w:fill="FAF9F8"/>
+          <w:lang w:val="fr-FR"/>
+        </w:rPr>
+        <w:t>individuale</w:t>
+      </w:r>
+      <w:proofErr w:type="spellEnd"/>
+      <w:r>
+        <w:rPr>
+          <w:shd w:val="clear" w:color="auto" w:fill="FAF9F8"/>
+          <w:lang w:val="fr-FR"/>
+        </w:rPr>
+        <w:t xml:space="preserve">. </w:t>
+      </w:r>
+      <w:proofErr w:type="spellStart"/>
+      <w:r>
+        <w:rPr>
+          <w:shd w:val="clear" w:color="auto" w:fill="FAF9F8"/>
+          <w:lang w:val="fr-FR"/>
+        </w:rPr>
+        <w:t>Firma</w:t>
+      </w:r>
+      <w:proofErr w:type="spellEnd"/>
+      <w:r>
+        <w:rPr>
+          <w:shd w:val="clear" w:color="auto" w:fill="FAF9F8"/>
+          <w:lang w:val="fr-FR"/>
+        </w:rPr>
+        <w:t xml:space="preserve"> are o </w:t>
+      </w:r>
+      <w:proofErr w:type="spellStart"/>
+      <w:r>
+        <w:rPr>
+          <w:shd w:val="clear" w:color="auto" w:fill="FAF9F8"/>
+          <w:lang w:val="fr-FR"/>
+        </w:rPr>
+        <w:t>aplicatie</w:t>
+      </w:r>
+      <w:proofErr w:type="spellEnd"/>
+      <w:r>
+        <w:rPr>
+          <w:shd w:val="clear" w:color="auto" w:fill="FAF9F8"/>
+          <w:lang w:val="fr-FR"/>
+        </w:rPr>
+        <w:t xml:space="preserve"> care </w:t>
+      </w:r>
+      <w:proofErr w:type="spellStart"/>
+      <w:proofErr w:type="gramStart"/>
+      <w:r>
+        <w:rPr>
+          <w:shd w:val="clear" w:color="auto" w:fill="FAF9F8"/>
+          <w:lang w:val="fr-FR"/>
+        </w:rPr>
+        <w:t>ofera</w:t>
+      </w:r>
+      <w:proofErr w:type="spellEnd"/>
+      <w:r>
+        <w:rPr>
+          <w:shd w:val="clear" w:color="auto" w:fill="FAF9F8"/>
+          <w:lang w:val="fr-FR"/>
+        </w:rPr>
+        <w:t>:</w:t>
+      </w:r>
+      <w:proofErr w:type="gramEnd"/>
+      <w:r>
+        <w:rPr>
+          <w:shd w:val="clear" w:color="auto" w:fill="FAF9F8"/>
+          <w:lang w:val="fr-FR"/>
+        </w:rPr>
+        <w:t xml:space="preserve"> •</w:t>
       </w:r>
     </w:p>
     <w:p>
@@ -84,12 +333,800 @@
           <w:lang w:val="fr-FR"/>
         </w:rPr>
       </w:pPr>
-      <w:r>
-        <w:rPr>
-          <w:shd w:val="clear" w:color="auto" w:fill="FAF9F8"/>
-          <w:lang w:val="fr-FR"/>
-        </w:rPr>
-        <w:t xml:space="preserve">fereastra  pentru  sef, cu ajutorul careia seful vede lista angajatilor prezenti în firma, un element din lista precizând numele angajatului si ora la care s-a logat în sistem. De asemenea, seful poate transmite o sarcina unui angajat prezent astfel: selecteaza angajatul din lista, introduce o descriere a sarcinii si declanseaza un buton "transmite sarcina". Imediat dupa transmiterea unei sarcini, aceasta poate fi consultata de catre angajatul respectiv. </w:t>
+      <w:proofErr w:type="spellStart"/>
+      <w:proofErr w:type="gramStart"/>
+      <w:r>
+        <w:rPr>
+          <w:shd w:val="clear" w:color="auto" w:fill="FAF9F8"/>
+          <w:lang w:val="fr-FR"/>
+        </w:rPr>
+        <w:t>fereastra</w:t>
+      </w:r>
+      <w:proofErr w:type="spellEnd"/>
+      <w:r>
+        <w:rPr>
+          <w:shd w:val="clear" w:color="auto" w:fill="FAF9F8"/>
+          <w:lang w:val="fr-FR"/>
+        </w:rPr>
+        <w:t xml:space="preserve">  </w:t>
+      </w:r>
+      <w:proofErr w:type="spellStart"/>
+      <w:r>
+        <w:rPr>
+          <w:shd w:val="clear" w:color="auto" w:fill="FAF9F8"/>
+          <w:lang w:val="fr-FR"/>
+        </w:rPr>
+        <w:t>pentru</w:t>
+      </w:r>
+      <w:proofErr w:type="spellEnd"/>
+      <w:proofErr w:type="gramEnd"/>
+      <w:r>
+        <w:rPr>
+          <w:shd w:val="clear" w:color="auto" w:fill="FAF9F8"/>
+          <w:lang w:val="fr-FR"/>
+        </w:rPr>
+        <w:t xml:space="preserve">  </w:t>
+      </w:r>
+      <w:proofErr w:type="spellStart"/>
+      <w:r>
+        <w:rPr>
+          <w:shd w:val="clear" w:color="auto" w:fill="FAF9F8"/>
+          <w:lang w:val="fr-FR"/>
+        </w:rPr>
+        <w:t>sef</w:t>
+      </w:r>
+      <w:proofErr w:type="spellEnd"/>
+      <w:r>
+        <w:rPr>
+          <w:shd w:val="clear" w:color="auto" w:fill="FAF9F8"/>
+          <w:lang w:val="fr-FR"/>
+        </w:rPr>
+        <w:t xml:space="preserve">, </w:t>
+      </w:r>
+      <w:proofErr w:type="spellStart"/>
+      <w:r>
+        <w:rPr>
+          <w:shd w:val="clear" w:color="auto" w:fill="FAF9F8"/>
+          <w:lang w:val="fr-FR"/>
+        </w:rPr>
+        <w:t>cu</w:t>
+      </w:r>
+      <w:proofErr w:type="spellEnd"/>
+      <w:r>
+        <w:rPr>
+          <w:shd w:val="clear" w:color="auto" w:fill="FAF9F8"/>
+          <w:lang w:val="fr-FR"/>
+        </w:rPr>
+        <w:t xml:space="preserve"> </w:t>
+      </w:r>
+      <w:proofErr w:type="spellStart"/>
+      <w:r>
+        <w:rPr>
+          <w:shd w:val="clear" w:color="auto" w:fill="FAF9F8"/>
+          <w:lang w:val="fr-FR"/>
+        </w:rPr>
+        <w:t>ajutorul</w:t>
+      </w:r>
+      <w:proofErr w:type="spellEnd"/>
+      <w:r>
+        <w:rPr>
+          <w:shd w:val="clear" w:color="auto" w:fill="FAF9F8"/>
+          <w:lang w:val="fr-FR"/>
+        </w:rPr>
+        <w:t xml:space="preserve"> </w:t>
+      </w:r>
+      <w:proofErr w:type="spellStart"/>
+      <w:r>
+        <w:rPr>
+          <w:shd w:val="clear" w:color="auto" w:fill="FAF9F8"/>
+          <w:lang w:val="fr-FR"/>
+        </w:rPr>
+        <w:t>careia</w:t>
+      </w:r>
+      <w:proofErr w:type="spellEnd"/>
+      <w:r>
+        <w:rPr>
+          <w:shd w:val="clear" w:color="auto" w:fill="FAF9F8"/>
+          <w:lang w:val="fr-FR"/>
+        </w:rPr>
+        <w:t xml:space="preserve"> </w:t>
+      </w:r>
+      <w:proofErr w:type="spellStart"/>
+      <w:r>
+        <w:rPr>
+          <w:shd w:val="clear" w:color="auto" w:fill="FAF9F8"/>
+          <w:lang w:val="fr-FR"/>
+        </w:rPr>
+        <w:t>seful</w:t>
+      </w:r>
+      <w:proofErr w:type="spellEnd"/>
+      <w:r>
+        <w:rPr>
+          <w:shd w:val="clear" w:color="auto" w:fill="FAF9F8"/>
+          <w:lang w:val="fr-FR"/>
+        </w:rPr>
+        <w:t xml:space="preserve"> </w:t>
+      </w:r>
+      <w:proofErr w:type="spellStart"/>
+      <w:r>
+        <w:rPr>
+          <w:shd w:val="clear" w:color="auto" w:fill="FAF9F8"/>
+          <w:lang w:val="fr-FR"/>
+        </w:rPr>
+        <w:t>vede</w:t>
+      </w:r>
+      <w:proofErr w:type="spellEnd"/>
+      <w:r>
+        <w:rPr>
+          <w:shd w:val="clear" w:color="auto" w:fill="FAF9F8"/>
+          <w:lang w:val="fr-FR"/>
+        </w:rPr>
+        <w:t xml:space="preserve"> lista </w:t>
+      </w:r>
+      <w:proofErr w:type="spellStart"/>
+      <w:r>
+        <w:rPr>
+          <w:shd w:val="clear" w:color="auto" w:fill="FAF9F8"/>
+          <w:lang w:val="fr-FR"/>
+        </w:rPr>
+        <w:t>angajatilor</w:t>
+      </w:r>
+      <w:proofErr w:type="spellEnd"/>
+      <w:r>
+        <w:rPr>
+          <w:shd w:val="clear" w:color="auto" w:fill="FAF9F8"/>
+          <w:lang w:val="fr-FR"/>
+        </w:rPr>
+        <w:t xml:space="preserve"> </w:t>
+      </w:r>
+      <w:proofErr w:type="spellStart"/>
+      <w:r>
+        <w:rPr>
+          <w:shd w:val="clear" w:color="auto" w:fill="FAF9F8"/>
+          <w:lang w:val="fr-FR"/>
+        </w:rPr>
+        <w:t>prezenti</w:t>
+      </w:r>
+      <w:proofErr w:type="spellEnd"/>
+      <w:r>
+        <w:rPr>
+          <w:shd w:val="clear" w:color="auto" w:fill="FAF9F8"/>
+          <w:lang w:val="fr-FR"/>
+        </w:rPr>
+        <w:t xml:space="preserve"> </w:t>
+      </w:r>
+      <w:proofErr w:type="spellStart"/>
+      <w:r>
+        <w:rPr>
+          <w:shd w:val="clear" w:color="auto" w:fill="FAF9F8"/>
+          <w:lang w:val="fr-FR"/>
+        </w:rPr>
+        <w:t>în</w:t>
+      </w:r>
+      <w:proofErr w:type="spellEnd"/>
+      <w:r>
+        <w:rPr>
+          <w:shd w:val="clear" w:color="auto" w:fill="FAF9F8"/>
+          <w:lang w:val="fr-FR"/>
+        </w:rPr>
+        <w:t xml:space="preserve"> </w:t>
+      </w:r>
+      <w:proofErr w:type="spellStart"/>
+      <w:r>
+        <w:rPr>
+          <w:shd w:val="clear" w:color="auto" w:fill="FAF9F8"/>
+          <w:lang w:val="fr-FR"/>
+        </w:rPr>
+        <w:t>firma</w:t>
+      </w:r>
+      <w:proofErr w:type="spellEnd"/>
+      <w:r>
+        <w:rPr>
+          <w:shd w:val="clear" w:color="auto" w:fill="FAF9F8"/>
+          <w:lang w:val="fr-FR"/>
+        </w:rPr>
+        <w:t xml:space="preserve">, un </w:t>
+      </w:r>
+      <w:proofErr w:type="spellStart"/>
+      <w:r>
+        <w:rPr>
+          <w:shd w:val="clear" w:color="auto" w:fill="FAF9F8"/>
+          <w:lang w:val="fr-FR"/>
+        </w:rPr>
+        <w:t>element</w:t>
+      </w:r>
+      <w:proofErr w:type="spellEnd"/>
+      <w:r>
+        <w:rPr>
+          <w:shd w:val="clear" w:color="auto" w:fill="FAF9F8"/>
+          <w:lang w:val="fr-FR"/>
+        </w:rPr>
+        <w:t xml:space="preserve"> </w:t>
+      </w:r>
+      <w:proofErr w:type="spellStart"/>
+      <w:r>
+        <w:rPr>
+          <w:shd w:val="clear" w:color="auto" w:fill="FAF9F8"/>
+          <w:lang w:val="fr-FR"/>
+        </w:rPr>
+        <w:t>din</w:t>
+      </w:r>
+      <w:proofErr w:type="spellEnd"/>
+      <w:r>
+        <w:rPr>
+          <w:shd w:val="clear" w:color="auto" w:fill="FAF9F8"/>
+          <w:lang w:val="fr-FR"/>
+        </w:rPr>
+        <w:t xml:space="preserve"> lista </w:t>
+      </w:r>
+      <w:proofErr w:type="spellStart"/>
+      <w:r>
+        <w:rPr>
+          <w:shd w:val="clear" w:color="auto" w:fill="FAF9F8"/>
+          <w:lang w:val="fr-FR"/>
+        </w:rPr>
+        <w:t>precizând</w:t>
+      </w:r>
+      <w:proofErr w:type="spellEnd"/>
+      <w:r>
+        <w:rPr>
+          <w:shd w:val="clear" w:color="auto" w:fill="FAF9F8"/>
+          <w:lang w:val="fr-FR"/>
+        </w:rPr>
+        <w:t xml:space="preserve"> </w:t>
+      </w:r>
+      <w:proofErr w:type="spellStart"/>
+      <w:r>
+        <w:rPr>
+          <w:shd w:val="clear" w:color="auto" w:fill="FAF9F8"/>
+          <w:lang w:val="fr-FR"/>
+        </w:rPr>
+        <w:t>numele</w:t>
+      </w:r>
+      <w:proofErr w:type="spellEnd"/>
+      <w:r>
+        <w:rPr>
+          <w:shd w:val="clear" w:color="auto" w:fill="FAF9F8"/>
+          <w:lang w:val="fr-FR"/>
+        </w:rPr>
+        <w:t xml:space="preserve"> </w:t>
+      </w:r>
+      <w:proofErr w:type="spellStart"/>
+      <w:r>
+        <w:rPr>
+          <w:shd w:val="clear" w:color="auto" w:fill="FAF9F8"/>
+          <w:lang w:val="fr-FR"/>
+        </w:rPr>
+        <w:t>angajatului</w:t>
+      </w:r>
+      <w:proofErr w:type="spellEnd"/>
+      <w:r>
+        <w:rPr>
+          <w:shd w:val="clear" w:color="auto" w:fill="FAF9F8"/>
+          <w:lang w:val="fr-FR"/>
+        </w:rPr>
+        <w:t xml:space="preserve"> si </w:t>
+      </w:r>
+      <w:proofErr w:type="spellStart"/>
+      <w:r>
+        <w:rPr>
+          <w:shd w:val="clear" w:color="auto" w:fill="FAF9F8"/>
+          <w:lang w:val="fr-FR"/>
+        </w:rPr>
+        <w:t>ora</w:t>
+      </w:r>
+      <w:proofErr w:type="spellEnd"/>
+      <w:r>
+        <w:rPr>
+          <w:shd w:val="clear" w:color="auto" w:fill="FAF9F8"/>
+          <w:lang w:val="fr-FR"/>
+        </w:rPr>
+        <w:t xml:space="preserve"> la care s-a </w:t>
+      </w:r>
+      <w:proofErr w:type="spellStart"/>
+      <w:r>
+        <w:rPr>
+          <w:shd w:val="clear" w:color="auto" w:fill="FAF9F8"/>
+          <w:lang w:val="fr-FR"/>
+        </w:rPr>
+        <w:t>logat</w:t>
+      </w:r>
+      <w:proofErr w:type="spellEnd"/>
+      <w:r>
+        <w:rPr>
+          <w:shd w:val="clear" w:color="auto" w:fill="FAF9F8"/>
+          <w:lang w:val="fr-FR"/>
+        </w:rPr>
+        <w:t xml:space="preserve"> </w:t>
+      </w:r>
+      <w:proofErr w:type="spellStart"/>
+      <w:r>
+        <w:rPr>
+          <w:shd w:val="clear" w:color="auto" w:fill="FAF9F8"/>
+          <w:lang w:val="fr-FR"/>
+        </w:rPr>
+        <w:t>în</w:t>
+      </w:r>
+      <w:proofErr w:type="spellEnd"/>
+      <w:r>
+        <w:rPr>
+          <w:shd w:val="clear" w:color="auto" w:fill="FAF9F8"/>
+          <w:lang w:val="fr-FR"/>
+        </w:rPr>
+        <w:t xml:space="preserve"> </w:t>
+      </w:r>
+      <w:proofErr w:type="spellStart"/>
+      <w:r>
+        <w:rPr>
+          <w:shd w:val="clear" w:color="auto" w:fill="FAF9F8"/>
+          <w:lang w:val="fr-FR"/>
+        </w:rPr>
+        <w:t>sistem</w:t>
+      </w:r>
+      <w:proofErr w:type="spellEnd"/>
+      <w:r>
+        <w:rPr>
+          <w:shd w:val="clear" w:color="auto" w:fill="FAF9F8"/>
+          <w:lang w:val="fr-FR"/>
+        </w:rPr>
+        <w:t xml:space="preserve">. De </w:t>
+      </w:r>
+      <w:proofErr w:type="spellStart"/>
+      <w:r>
+        <w:rPr>
+          <w:shd w:val="clear" w:color="auto" w:fill="FAF9F8"/>
+          <w:lang w:val="fr-FR"/>
+        </w:rPr>
+        <w:t>asemenea</w:t>
+      </w:r>
+      <w:proofErr w:type="spellEnd"/>
+      <w:r>
+        <w:rPr>
+          <w:shd w:val="clear" w:color="auto" w:fill="FAF9F8"/>
+          <w:lang w:val="fr-FR"/>
+        </w:rPr>
+        <w:t xml:space="preserve">, </w:t>
+      </w:r>
+      <w:proofErr w:type="spellStart"/>
+      <w:r>
+        <w:rPr>
+          <w:shd w:val="clear" w:color="auto" w:fill="FAF9F8"/>
+          <w:lang w:val="fr-FR"/>
+        </w:rPr>
+        <w:t>seful</w:t>
+      </w:r>
+      <w:proofErr w:type="spellEnd"/>
+      <w:r>
+        <w:rPr>
+          <w:shd w:val="clear" w:color="auto" w:fill="FAF9F8"/>
+          <w:lang w:val="fr-FR"/>
+        </w:rPr>
+        <w:t xml:space="preserve"> </w:t>
+      </w:r>
+      <w:proofErr w:type="spellStart"/>
+      <w:r>
+        <w:rPr>
+          <w:shd w:val="clear" w:color="auto" w:fill="FAF9F8"/>
+          <w:lang w:val="fr-FR"/>
+        </w:rPr>
+        <w:t>poate</w:t>
+      </w:r>
+      <w:proofErr w:type="spellEnd"/>
+      <w:r>
+        <w:rPr>
+          <w:shd w:val="clear" w:color="auto" w:fill="FAF9F8"/>
+          <w:lang w:val="fr-FR"/>
+        </w:rPr>
+        <w:t xml:space="preserve"> </w:t>
+      </w:r>
+      <w:proofErr w:type="spellStart"/>
+      <w:r>
+        <w:rPr>
+          <w:shd w:val="clear" w:color="auto" w:fill="FAF9F8"/>
+          <w:lang w:val="fr-FR"/>
+        </w:rPr>
+        <w:t>transmite</w:t>
+      </w:r>
+      <w:proofErr w:type="spellEnd"/>
+      <w:r>
+        <w:rPr>
+          <w:shd w:val="clear" w:color="auto" w:fill="FAF9F8"/>
+          <w:lang w:val="fr-FR"/>
+        </w:rPr>
+        <w:t xml:space="preserve"> o </w:t>
+      </w:r>
+      <w:proofErr w:type="spellStart"/>
+      <w:r>
+        <w:rPr>
+          <w:shd w:val="clear" w:color="auto" w:fill="FAF9F8"/>
+          <w:lang w:val="fr-FR"/>
+        </w:rPr>
+        <w:t>sarcina</w:t>
+      </w:r>
+      <w:proofErr w:type="spellEnd"/>
+      <w:r>
+        <w:rPr>
+          <w:shd w:val="clear" w:color="auto" w:fill="FAF9F8"/>
+          <w:lang w:val="fr-FR"/>
+        </w:rPr>
+        <w:t xml:space="preserve"> </w:t>
+      </w:r>
+      <w:proofErr w:type="spellStart"/>
+      <w:r>
+        <w:rPr>
+          <w:shd w:val="clear" w:color="auto" w:fill="FAF9F8"/>
+          <w:lang w:val="fr-FR"/>
+        </w:rPr>
+        <w:t>unui</w:t>
+      </w:r>
+      <w:proofErr w:type="spellEnd"/>
+      <w:r>
+        <w:rPr>
+          <w:shd w:val="clear" w:color="auto" w:fill="FAF9F8"/>
+          <w:lang w:val="fr-FR"/>
+        </w:rPr>
+        <w:t xml:space="preserve"> </w:t>
+      </w:r>
+      <w:proofErr w:type="spellStart"/>
+      <w:r>
+        <w:rPr>
+          <w:shd w:val="clear" w:color="auto" w:fill="FAF9F8"/>
+          <w:lang w:val="fr-FR"/>
+        </w:rPr>
+        <w:t>angajat</w:t>
+      </w:r>
+      <w:proofErr w:type="spellEnd"/>
+      <w:r>
+        <w:rPr>
+          <w:shd w:val="clear" w:color="auto" w:fill="FAF9F8"/>
+          <w:lang w:val="fr-FR"/>
+        </w:rPr>
+        <w:t xml:space="preserve"> </w:t>
+      </w:r>
+      <w:proofErr w:type="spellStart"/>
+      <w:r>
+        <w:rPr>
+          <w:shd w:val="clear" w:color="auto" w:fill="FAF9F8"/>
+          <w:lang w:val="fr-FR"/>
+        </w:rPr>
+        <w:t>prezent</w:t>
+      </w:r>
+      <w:proofErr w:type="spellEnd"/>
+      <w:r>
+        <w:rPr>
+          <w:shd w:val="clear" w:color="auto" w:fill="FAF9F8"/>
+          <w:lang w:val="fr-FR"/>
+        </w:rPr>
+        <w:t xml:space="preserve"> </w:t>
+      </w:r>
+      <w:proofErr w:type="spellStart"/>
+      <w:proofErr w:type="gramStart"/>
+      <w:r>
+        <w:rPr>
+          <w:shd w:val="clear" w:color="auto" w:fill="FAF9F8"/>
+          <w:lang w:val="fr-FR"/>
+        </w:rPr>
+        <w:t>astfel</w:t>
+      </w:r>
+      <w:proofErr w:type="spellEnd"/>
+      <w:r>
+        <w:rPr>
+          <w:shd w:val="clear" w:color="auto" w:fill="FAF9F8"/>
+          <w:lang w:val="fr-FR"/>
+        </w:rPr>
+        <w:t>:</w:t>
+      </w:r>
+      <w:proofErr w:type="gramEnd"/>
+      <w:r>
+        <w:rPr>
+          <w:shd w:val="clear" w:color="auto" w:fill="FAF9F8"/>
+          <w:lang w:val="fr-FR"/>
+        </w:rPr>
+        <w:t xml:space="preserve"> </w:t>
+      </w:r>
+      <w:proofErr w:type="spellStart"/>
+      <w:r>
+        <w:rPr>
+          <w:shd w:val="clear" w:color="auto" w:fill="FAF9F8"/>
+          <w:lang w:val="fr-FR"/>
+        </w:rPr>
+        <w:t>selecteaza</w:t>
+      </w:r>
+      <w:proofErr w:type="spellEnd"/>
+      <w:r>
+        <w:rPr>
+          <w:shd w:val="clear" w:color="auto" w:fill="FAF9F8"/>
+          <w:lang w:val="fr-FR"/>
+        </w:rPr>
+        <w:t xml:space="preserve"> </w:t>
+      </w:r>
+      <w:proofErr w:type="spellStart"/>
+      <w:r>
+        <w:rPr>
+          <w:shd w:val="clear" w:color="auto" w:fill="FAF9F8"/>
+          <w:lang w:val="fr-FR"/>
+        </w:rPr>
+        <w:t>angajatul</w:t>
+      </w:r>
+      <w:proofErr w:type="spellEnd"/>
+      <w:r>
+        <w:rPr>
+          <w:shd w:val="clear" w:color="auto" w:fill="FAF9F8"/>
+          <w:lang w:val="fr-FR"/>
+        </w:rPr>
+        <w:t xml:space="preserve"> </w:t>
+      </w:r>
+      <w:proofErr w:type="spellStart"/>
+      <w:r>
+        <w:rPr>
+          <w:shd w:val="clear" w:color="auto" w:fill="FAF9F8"/>
+          <w:lang w:val="fr-FR"/>
+        </w:rPr>
+        <w:t>din</w:t>
+      </w:r>
+      <w:proofErr w:type="spellEnd"/>
+      <w:r>
+        <w:rPr>
+          <w:shd w:val="clear" w:color="auto" w:fill="FAF9F8"/>
+          <w:lang w:val="fr-FR"/>
+        </w:rPr>
+        <w:t xml:space="preserve"> lista, </w:t>
+      </w:r>
+      <w:proofErr w:type="spellStart"/>
+      <w:r>
+        <w:rPr>
+          <w:shd w:val="clear" w:color="auto" w:fill="FAF9F8"/>
+          <w:lang w:val="fr-FR"/>
+        </w:rPr>
+        <w:t>introduce</w:t>
+      </w:r>
+      <w:proofErr w:type="spellEnd"/>
+      <w:r>
+        <w:rPr>
+          <w:shd w:val="clear" w:color="auto" w:fill="FAF9F8"/>
+          <w:lang w:val="fr-FR"/>
+        </w:rPr>
+        <w:t xml:space="preserve"> o </w:t>
+      </w:r>
+      <w:proofErr w:type="spellStart"/>
+      <w:r>
+        <w:rPr>
+          <w:shd w:val="clear" w:color="auto" w:fill="FAF9F8"/>
+          <w:lang w:val="fr-FR"/>
+        </w:rPr>
+        <w:t>descriere</w:t>
+      </w:r>
+      <w:proofErr w:type="spellEnd"/>
+      <w:r>
+        <w:rPr>
+          <w:shd w:val="clear" w:color="auto" w:fill="FAF9F8"/>
+          <w:lang w:val="fr-FR"/>
+        </w:rPr>
+        <w:t xml:space="preserve"> a </w:t>
+      </w:r>
+      <w:proofErr w:type="spellStart"/>
+      <w:r>
+        <w:rPr>
+          <w:shd w:val="clear" w:color="auto" w:fill="FAF9F8"/>
+          <w:lang w:val="fr-FR"/>
+        </w:rPr>
+        <w:t>sarcinii</w:t>
+      </w:r>
+      <w:proofErr w:type="spellEnd"/>
+      <w:r>
+        <w:rPr>
+          <w:shd w:val="clear" w:color="auto" w:fill="FAF9F8"/>
+          <w:lang w:val="fr-FR"/>
+        </w:rPr>
+        <w:t xml:space="preserve"> si </w:t>
+      </w:r>
+      <w:proofErr w:type="spellStart"/>
+      <w:r>
+        <w:rPr>
+          <w:shd w:val="clear" w:color="auto" w:fill="FAF9F8"/>
+          <w:lang w:val="fr-FR"/>
+        </w:rPr>
+        <w:t>declanseaza</w:t>
+      </w:r>
+      <w:proofErr w:type="spellEnd"/>
+      <w:r>
+        <w:rPr>
+          <w:shd w:val="clear" w:color="auto" w:fill="FAF9F8"/>
+          <w:lang w:val="fr-FR"/>
+        </w:rPr>
+        <w:t xml:space="preserve"> un buton "</w:t>
+      </w:r>
+      <w:proofErr w:type="spellStart"/>
+      <w:r>
+        <w:rPr>
+          <w:shd w:val="clear" w:color="auto" w:fill="FAF9F8"/>
+          <w:lang w:val="fr-FR"/>
+        </w:rPr>
+        <w:t>transmite</w:t>
+      </w:r>
+      <w:proofErr w:type="spellEnd"/>
+      <w:r>
+        <w:rPr>
+          <w:shd w:val="clear" w:color="auto" w:fill="FAF9F8"/>
+          <w:lang w:val="fr-FR"/>
+        </w:rPr>
+        <w:t xml:space="preserve"> </w:t>
+      </w:r>
+      <w:proofErr w:type="spellStart"/>
+      <w:r>
+        <w:rPr>
+          <w:shd w:val="clear" w:color="auto" w:fill="FAF9F8"/>
+          <w:lang w:val="fr-FR"/>
+        </w:rPr>
+        <w:t>sarcina</w:t>
+      </w:r>
+      <w:proofErr w:type="spellEnd"/>
+      <w:r>
+        <w:rPr>
+          <w:shd w:val="clear" w:color="auto" w:fill="FAF9F8"/>
+          <w:lang w:val="fr-FR"/>
+        </w:rPr>
+        <w:t xml:space="preserve">". </w:t>
+      </w:r>
+      <w:proofErr w:type="spellStart"/>
+      <w:r>
+        <w:rPr>
+          <w:shd w:val="clear" w:color="auto" w:fill="FAF9F8"/>
+          <w:lang w:val="fr-FR"/>
+        </w:rPr>
+        <w:t>Imediat</w:t>
+      </w:r>
+      <w:proofErr w:type="spellEnd"/>
+      <w:r>
+        <w:rPr>
+          <w:shd w:val="clear" w:color="auto" w:fill="FAF9F8"/>
+          <w:lang w:val="fr-FR"/>
+        </w:rPr>
+        <w:t xml:space="preserve"> dupa </w:t>
+      </w:r>
+      <w:proofErr w:type="spellStart"/>
+      <w:r>
+        <w:rPr>
+          <w:shd w:val="clear" w:color="auto" w:fill="FAF9F8"/>
+          <w:lang w:val="fr-FR"/>
+        </w:rPr>
+        <w:t>transmiterea</w:t>
+      </w:r>
+      <w:proofErr w:type="spellEnd"/>
+      <w:r>
+        <w:rPr>
+          <w:shd w:val="clear" w:color="auto" w:fill="FAF9F8"/>
+          <w:lang w:val="fr-FR"/>
+        </w:rPr>
+        <w:t xml:space="preserve"> </w:t>
+      </w:r>
+      <w:proofErr w:type="spellStart"/>
+      <w:r>
+        <w:rPr>
+          <w:shd w:val="clear" w:color="auto" w:fill="FAF9F8"/>
+          <w:lang w:val="fr-FR"/>
+        </w:rPr>
+        <w:t>unei</w:t>
+      </w:r>
+      <w:proofErr w:type="spellEnd"/>
+      <w:r>
+        <w:rPr>
+          <w:shd w:val="clear" w:color="auto" w:fill="FAF9F8"/>
+          <w:lang w:val="fr-FR"/>
+        </w:rPr>
+        <w:t xml:space="preserve"> </w:t>
+      </w:r>
+      <w:proofErr w:type="spellStart"/>
+      <w:r>
+        <w:rPr>
+          <w:shd w:val="clear" w:color="auto" w:fill="FAF9F8"/>
+          <w:lang w:val="fr-FR"/>
+        </w:rPr>
+        <w:t>sarcini</w:t>
+      </w:r>
+      <w:proofErr w:type="spellEnd"/>
+      <w:r>
+        <w:rPr>
+          <w:shd w:val="clear" w:color="auto" w:fill="FAF9F8"/>
+          <w:lang w:val="fr-FR"/>
+        </w:rPr>
+        <w:t xml:space="preserve">, </w:t>
+      </w:r>
+      <w:proofErr w:type="spellStart"/>
+      <w:r>
+        <w:rPr>
+          <w:shd w:val="clear" w:color="auto" w:fill="FAF9F8"/>
+          <w:lang w:val="fr-FR"/>
+        </w:rPr>
+        <w:t>aceasta</w:t>
+      </w:r>
+      <w:proofErr w:type="spellEnd"/>
+      <w:r>
+        <w:rPr>
+          <w:shd w:val="clear" w:color="auto" w:fill="FAF9F8"/>
+          <w:lang w:val="fr-FR"/>
+        </w:rPr>
+        <w:t xml:space="preserve"> </w:t>
+      </w:r>
+      <w:proofErr w:type="spellStart"/>
+      <w:r>
+        <w:rPr>
+          <w:shd w:val="clear" w:color="auto" w:fill="FAF9F8"/>
+          <w:lang w:val="fr-FR"/>
+        </w:rPr>
+        <w:t>poate</w:t>
+      </w:r>
+      <w:proofErr w:type="spellEnd"/>
+      <w:r>
+        <w:rPr>
+          <w:shd w:val="clear" w:color="auto" w:fill="FAF9F8"/>
+          <w:lang w:val="fr-FR"/>
+        </w:rPr>
+        <w:t xml:space="preserve"> fi </w:t>
+      </w:r>
+      <w:proofErr w:type="spellStart"/>
+      <w:r>
+        <w:rPr>
+          <w:shd w:val="clear" w:color="auto" w:fill="FAF9F8"/>
+          <w:lang w:val="fr-FR"/>
+        </w:rPr>
+        <w:t>consultata</w:t>
+      </w:r>
+      <w:proofErr w:type="spellEnd"/>
+      <w:r>
+        <w:rPr>
+          <w:shd w:val="clear" w:color="auto" w:fill="FAF9F8"/>
+          <w:lang w:val="fr-FR"/>
+        </w:rPr>
+        <w:t xml:space="preserve"> de </w:t>
+      </w:r>
+      <w:proofErr w:type="spellStart"/>
+      <w:r>
+        <w:rPr>
+          <w:shd w:val="clear" w:color="auto" w:fill="FAF9F8"/>
+          <w:lang w:val="fr-FR"/>
+        </w:rPr>
+        <w:t>catre</w:t>
+      </w:r>
+      <w:proofErr w:type="spellEnd"/>
+      <w:r>
+        <w:rPr>
+          <w:shd w:val="clear" w:color="auto" w:fill="FAF9F8"/>
+          <w:lang w:val="fr-FR"/>
+        </w:rPr>
+        <w:t xml:space="preserve"> </w:t>
+      </w:r>
+      <w:proofErr w:type="spellStart"/>
+      <w:r>
+        <w:rPr>
+          <w:shd w:val="clear" w:color="auto" w:fill="FAF9F8"/>
+          <w:lang w:val="fr-FR"/>
+        </w:rPr>
+        <w:t>angajatul</w:t>
+      </w:r>
+      <w:proofErr w:type="spellEnd"/>
+      <w:r>
+        <w:rPr>
+          <w:shd w:val="clear" w:color="auto" w:fill="FAF9F8"/>
+          <w:lang w:val="fr-FR"/>
+        </w:rPr>
+        <w:t xml:space="preserve"> </w:t>
+      </w:r>
+      <w:proofErr w:type="spellStart"/>
+      <w:r>
+        <w:rPr>
+          <w:shd w:val="clear" w:color="auto" w:fill="FAF9F8"/>
+          <w:lang w:val="fr-FR"/>
+        </w:rPr>
+        <w:t>respectiv</w:t>
+      </w:r>
+      <w:proofErr w:type="spellEnd"/>
+      <w:r>
+        <w:rPr>
+          <w:shd w:val="clear" w:color="auto" w:fill="FAF9F8"/>
+          <w:lang w:val="fr-FR"/>
+        </w:rPr>
+        <w:t xml:space="preserve">. </w:t>
       </w:r>
     </w:p>
     <w:p>
@@ -110,18 +1147,775 @@
           <w:numId w:val="10"/>
         </w:numPr>
       </w:pPr>
-      <w:r>
-        <w:rPr>
-          <w:shd w:val="clear" w:color="auto" w:fill="FAF9F8"/>
-          <w:lang w:val="fr-FR"/>
-        </w:rPr>
-        <w:t xml:space="preserve">câte o fereastra pentru fiecare angajat: Atunci când angajatul vine la serviciu, introduce ora sosirii si declanseaza un buton "prezent". Imediat dupa declansarea butonului, seful vede în lista lui ca angajatul este prezent. În continuare, cât timp angajatul sta la serviciu, el primeste si, în consecinta, vede în fereastra lui, sarcinile transmise de sef. </w:t>
-      </w:r>
-      <w:r>
-        <w:rPr>
-          <w:shd w:val="clear" w:color="auto" w:fill="FAF9F8"/>
-        </w:rPr>
-        <w:t>La plecare, angajatul închide fereastra, moment în care seful este notificat de delogarea acestuia din sistem.</w:t>
+      <w:proofErr w:type="spellStart"/>
+      <w:proofErr w:type="gramStart"/>
+      <w:r>
+        <w:rPr>
+          <w:shd w:val="clear" w:color="auto" w:fill="FAF9F8"/>
+          <w:lang w:val="fr-FR"/>
+        </w:rPr>
+        <w:t>câte</w:t>
+      </w:r>
+      <w:proofErr w:type="spellEnd"/>
+      <w:proofErr w:type="gramEnd"/>
+      <w:r>
+        <w:rPr>
+          <w:shd w:val="clear" w:color="auto" w:fill="FAF9F8"/>
+          <w:lang w:val="fr-FR"/>
+        </w:rPr>
+        <w:t xml:space="preserve"> o </w:t>
+      </w:r>
+      <w:proofErr w:type="spellStart"/>
+      <w:r>
+        <w:rPr>
+          <w:shd w:val="clear" w:color="auto" w:fill="FAF9F8"/>
+          <w:lang w:val="fr-FR"/>
+        </w:rPr>
+        <w:t>fereastra</w:t>
+      </w:r>
+      <w:proofErr w:type="spellEnd"/>
+      <w:r>
+        <w:rPr>
+          <w:shd w:val="clear" w:color="auto" w:fill="FAF9F8"/>
+          <w:lang w:val="fr-FR"/>
+        </w:rPr>
+        <w:t xml:space="preserve"> </w:t>
+      </w:r>
+      <w:proofErr w:type="spellStart"/>
+      <w:r>
+        <w:rPr>
+          <w:shd w:val="clear" w:color="auto" w:fill="FAF9F8"/>
+          <w:lang w:val="fr-FR"/>
+        </w:rPr>
+        <w:t>pentru</w:t>
+      </w:r>
+      <w:proofErr w:type="spellEnd"/>
+      <w:r>
+        <w:rPr>
+          <w:shd w:val="clear" w:color="auto" w:fill="FAF9F8"/>
+          <w:lang w:val="fr-FR"/>
+        </w:rPr>
+        <w:t xml:space="preserve"> </w:t>
+      </w:r>
+      <w:proofErr w:type="spellStart"/>
+      <w:r>
+        <w:rPr>
+          <w:shd w:val="clear" w:color="auto" w:fill="FAF9F8"/>
+          <w:lang w:val="fr-FR"/>
+        </w:rPr>
+        <w:t>fiecare</w:t>
+      </w:r>
+      <w:proofErr w:type="spellEnd"/>
+      <w:r>
+        <w:rPr>
+          <w:shd w:val="clear" w:color="auto" w:fill="FAF9F8"/>
+          <w:lang w:val="fr-FR"/>
+        </w:rPr>
+        <w:t xml:space="preserve"> </w:t>
+      </w:r>
+      <w:proofErr w:type="spellStart"/>
+      <w:r>
+        <w:rPr>
+          <w:shd w:val="clear" w:color="auto" w:fill="FAF9F8"/>
+          <w:lang w:val="fr-FR"/>
+        </w:rPr>
+        <w:t>angajat</w:t>
+      </w:r>
+      <w:proofErr w:type="spellEnd"/>
+      <w:r>
+        <w:rPr>
+          <w:shd w:val="clear" w:color="auto" w:fill="FAF9F8"/>
+          <w:lang w:val="fr-FR"/>
+        </w:rPr>
+        <w:t xml:space="preserve">: </w:t>
+      </w:r>
+      <w:proofErr w:type="spellStart"/>
+      <w:r>
+        <w:rPr>
+          <w:shd w:val="clear" w:color="auto" w:fill="FAF9F8"/>
+          <w:lang w:val="fr-FR"/>
+        </w:rPr>
+        <w:t>Atunci</w:t>
+      </w:r>
+      <w:proofErr w:type="spellEnd"/>
+      <w:r>
+        <w:rPr>
+          <w:shd w:val="clear" w:color="auto" w:fill="FAF9F8"/>
+          <w:lang w:val="fr-FR"/>
+        </w:rPr>
+        <w:t xml:space="preserve"> </w:t>
+      </w:r>
+      <w:proofErr w:type="spellStart"/>
+      <w:r>
+        <w:rPr>
+          <w:shd w:val="clear" w:color="auto" w:fill="FAF9F8"/>
+          <w:lang w:val="fr-FR"/>
+        </w:rPr>
+        <w:t>când</w:t>
+      </w:r>
+      <w:proofErr w:type="spellEnd"/>
+      <w:r>
+        <w:rPr>
+          <w:shd w:val="clear" w:color="auto" w:fill="FAF9F8"/>
+          <w:lang w:val="fr-FR"/>
+        </w:rPr>
+        <w:t xml:space="preserve"> </w:t>
+      </w:r>
+      <w:proofErr w:type="spellStart"/>
+      <w:r>
+        <w:rPr>
+          <w:shd w:val="clear" w:color="auto" w:fill="FAF9F8"/>
+          <w:lang w:val="fr-FR"/>
+        </w:rPr>
+        <w:t>angajatul</w:t>
+      </w:r>
+      <w:proofErr w:type="spellEnd"/>
+      <w:r>
+        <w:rPr>
+          <w:shd w:val="clear" w:color="auto" w:fill="FAF9F8"/>
+          <w:lang w:val="fr-FR"/>
+        </w:rPr>
+        <w:t xml:space="preserve"> vine la </w:t>
+      </w:r>
+      <w:proofErr w:type="spellStart"/>
+      <w:r>
+        <w:rPr>
+          <w:shd w:val="clear" w:color="auto" w:fill="FAF9F8"/>
+          <w:lang w:val="fr-FR"/>
+        </w:rPr>
+        <w:t>serviciu</w:t>
+      </w:r>
+      <w:proofErr w:type="spellEnd"/>
+      <w:r>
+        <w:rPr>
+          <w:shd w:val="clear" w:color="auto" w:fill="FAF9F8"/>
+          <w:lang w:val="fr-FR"/>
+        </w:rPr>
+        <w:t xml:space="preserve">, </w:t>
+      </w:r>
+      <w:proofErr w:type="spellStart"/>
+      <w:r>
+        <w:rPr>
+          <w:shd w:val="clear" w:color="auto" w:fill="FAF9F8"/>
+          <w:lang w:val="fr-FR"/>
+        </w:rPr>
+        <w:t>introduce</w:t>
+      </w:r>
+      <w:proofErr w:type="spellEnd"/>
+      <w:r>
+        <w:rPr>
+          <w:shd w:val="clear" w:color="auto" w:fill="FAF9F8"/>
+          <w:lang w:val="fr-FR"/>
+        </w:rPr>
+        <w:t xml:space="preserve"> </w:t>
+      </w:r>
+      <w:proofErr w:type="spellStart"/>
+      <w:r>
+        <w:rPr>
+          <w:shd w:val="clear" w:color="auto" w:fill="FAF9F8"/>
+          <w:lang w:val="fr-FR"/>
+        </w:rPr>
+        <w:t>ora</w:t>
+      </w:r>
+      <w:proofErr w:type="spellEnd"/>
+      <w:r>
+        <w:rPr>
+          <w:shd w:val="clear" w:color="auto" w:fill="FAF9F8"/>
+          <w:lang w:val="fr-FR"/>
+        </w:rPr>
+        <w:t xml:space="preserve"> </w:t>
+      </w:r>
+      <w:proofErr w:type="spellStart"/>
+      <w:r>
+        <w:rPr>
+          <w:shd w:val="clear" w:color="auto" w:fill="FAF9F8"/>
+          <w:lang w:val="fr-FR"/>
+        </w:rPr>
+        <w:t>sosirii</w:t>
+      </w:r>
+      <w:proofErr w:type="spellEnd"/>
+      <w:r>
+        <w:rPr>
+          <w:shd w:val="clear" w:color="auto" w:fill="FAF9F8"/>
+          <w:lang w:val="fr-FR"/>
+        </w:rPr>
+        <w:t xml:space="preserve"> si </w:t>
+      </w:r>
+      <w:proofErr w:type="spellStart"/>
+      <w:r>
+        <w:rPr>
+          <w:shd w:val="clear" w:color="auto" w:fill="FAF9F8"/>
+          <w:lang w:val="fr-FR"/>
+        </w:rPr>
+        <w:t>declanseaza</w:t>
+      </w:r>
+      <w:proofErr w:type="spellEnd"/>
+      <w:r>
+        <w:rPr>
+          <w:shd w:val="clear" w:color="auto" w:fill="FAF9F8"/>
+          <w:lang w:val="fr-FR"/>
+        </w:rPr>
+        <w:t xml:space="preserve"> un buton "</w:t>
+      </w:r>
+      <w:proofErr w:type="spellStart"/>
+      <w:r>
+        <w:rPr>
+          <w:shd w:val="clear" w:color="auto" w:fill="FAF9F8"/>
+          <w:lang w:val="fr-FR"/>
+        </w:rPr>
+        <w:t>prezent</w:t>
+      </w:r>
+      <w:proofErr w:type="spellEnd"/>
+      <w:r>
+        <w:rPr>
+          <w:shd w:val="clear" w:color="auto" w:fill="FAF9F8"/>
+          <w:lang w:val="fr-FR"/>
+        </w:rPr>
+        <w:t xml:space="preserve">". </w:t>
+      </w:r>
+      <w:proofErr w:type="spellStart"/>
+      <w:r>
+        <w:rPr>
+          <w:shd w:val="clear" w:color="auto" w:fill="FAF9F8"/>
+          <w:lang w:val="fr-FR"/>
+        </w:rPr>
+        <w:t>Imediat</w:t>
+      </w:r>
+      <w:proofErr w:type="spellEnd"/>
+      <w:r>
+        <w:rPr>
+          <w:shd w:val="clear" w:color="auto" w:fill="FAF9F8"/>
+          <w:lang w:val="fr-FR"/>
+        </w:rPr>
+        <w:t xml:space="preserve"> dupa </w:t>
+      </w:r>
+      <w:proofErr w:type="spellStart"/>
+      <w:r>
+        <w:rPr>
+          <w:shd w:val="clear" w:color="auto" w:fill="FAF9F8"/>
+          <w:lang w:val="fr-FR"/>
+        </w:rPr>
+        <w:t>declansarea</w:t>
+      </w:r>
+      <w:proofErr w:type="spellEnd"/>
+      <w:r>
+        <w:rPr>
+          <w:shd w:val="clear" w:color="auto" w:fill="FAF9F8"/>
+          <w:lang w:val="fr-FR"/>
+        </w:rPr>
+        <w:t xml:space="preserve"> </w:t>
+      </w:r>
+      <w:proofErr w:type="spellStart"/>
+      <w:r>
+        <w:rPr>
+          <w:shd w:val="clear" w:color="auto" w:fill="FAF9F8"/>
+          <w:lang w:val="fr-FR"/>
+        </w:rPr>
+        <w:t>butonului</w:t>
+      </w:r>
+      <w:proofErr w:type="spellEnd"/>
+      <w:r>
+        <w:rPr>
+          <w:shd w:val="clear" w:color="auto" w:fill="FAF9F8"/>
+          <w:lang w:val="fr-FR"/>
+        </w:rPr>
+        <w:t xml:space="preserve">, </w:t>
+      </w:r>
+      <w:proofErr w:type="spellStart"/>
+      <w:r>
+        <w:rPr>
+          <w:shd w:val="clear" w:color="auto" w:fill="FAF9F8"/>
+          <w:lang w:val="fr-FR"/>
+        </w:rPr>
+        <w:t>seful</w:t>
+      </w:r>
+      <w:proofErr w:type="spellEnd"/>
+      <w:r>
+        <w:rPr>
+          <w:shd w:val="clear" w:color="auto" w:fill="FAF9F8"/>
+          <w:lang w:val="fr-FR"/>
+        </w:rPr>
+        <w:t xml:space="preserve"> </w:t>
+      </w:r>
+      <w:proofErr w:type="spellStart"/>
+      <w:r>
+        <w:rPr>
+          <w:shd w:val="clear" w:color="auto" w:fill="FAF9F8"/>
+          <w:lang w:val="fr-FR"/>
+        </w:rPr>
+        <w:t>vede</w:t>
+      </w:r>
+      <w:proofErr w:type="spellEnd"/>
+      <w:r>
+        <w:rPr>
+          <w:shd w:val="clear" w:color="auto" w:fill="FAF9F8"/>
+          <w:lang w:val="fr-FR"/>
+        </w:rPr>
+        <w:t xml:space="preserve"> </w:t>
+      </w:r>
+      <w:proofErr w:type="spellStart"/>
+      <w:r>
+        <w:rPr>
+          <w:shd w:val="clear" w:color="auto" w:fill="FAF9F8"/>
+          <w:lang w:val="fr-FR"/>
+        </w:rPr>
+        <w:t>în</w:t>
+      </w:r>
+      <w:proofErr w:type="spellEnd"/>
+      <w:r>
+        <w:rPr>
+          <w:shd w:val="clear" w:color="auto" w:fill="FAF9F8"/>
+          <w:lang w:val="fr-FR"/>
+        </w:rPr>
+        <w:t xml:space="preserve"> lista lui </w:t>
+      </w:r>
+      <w:proofErr w:type="gramStart"/>
+      <w:r>
+        <w:rPr>
+          <w:shd w:val="clear" w:color="auto" w:fill="FAF9F8"/>
+          <w:lang w:val="fr-FR"/>
+        </w:rPr>
+        <w:t>ca</w:t>
+      </w:r>
+      <w:proofErr w:type="gramEnd"/>
+      <w:r>
+        <w:rPr>
+          <w:shd w:val="clear" w:color="auto" w:fill="FAF9F8"/>
+          <w:lang w:val="fr-FR"/>
+        </w:rPr>
+        <w:t xml:space="preserve"> </w:t>
+      </w:r>
+      <w:proofErr w:type="spellStart"/>
+      <w:r>
+        <w:rPr>
+          <w:shd w:val="clear" w:color="auto" w:fill="FAF9F8"/>
+          <w:lang w:val="fr-FR"/>
+        </w:rPr>
+        <w:t>angajatul</w:t>
+      </w:r>
+      <w:proofErr w:type="spellEnd"/>
+      <w:r>
+        <w:rPr>
+          <w:shd w:val="clear" w:color="auto" w:fill="FAF9F8"/>
+          <w:lang w:val="fr-FR"/>
+        </w:rPr>
+        <w:t xml:space="preserve"> este </w:t>
+      </w:r>
+      <w:proofErr w:type="spellStart"/>
+      <w:r>
+        <w:rPr>
+          <w:shd w:val="clear" w:color="auto" w:fill="FAF9F8"/>
+          <w:lang w:val="fr-FR"/>
+        </w:rPr>
+        <w:t>prezent</w:t>
+      </w:r>
+      <w:proofErr w:type="spellEnd"/>
+      <w:r>
+        <w:rPr>
+          <w:shd w:val="clear" w:color="auto" w:fill="FAF9F8"/>
+          <w:lang w:val="fr-FR"/>
+        </w:rPr>
+        <w:t xml:space="preserve">. </w:t>
+      </w:r>
+      <w:proofErr w:type="spellStart"/>
+      <w:r>
+        <w:rPr>
+          <w:shd w:val="clear" w:color="auto" w:fill="FAF9F8"/>
+          <w:lang w:val="fr-FR"/>
+        </w:rPr>
+        <w:t>În</w:t>
+      </w:r>
+      <w:proofErr w:type="spellEnd"/>
+      <w:r>
+        <w:rPr>
+          <w:shd w:val="clear" w:color="auto" w:fill="FAF9F8"/>
+          <w:lang w:val="fr-FR"/>
+        </w:rPr>
+        <w:t xml:space="preserve"> </w:t>
+      </w:r>
+      <w:proofErr w:type="spellStart"/>
+      <w:r>
+        <w:rPr>
+          <w:shd w:val="clear" w:color="auto" w:fill="FAF9F8"/>
+          <w:lang w:val="fr-FR"/>
+        </w:rPr>
+        <w:t>continuare</w:t>
+      </w:r>
+      <w:proofErr w:type="spellEnd"/>
+      <w:r>
+        <w:rPr>
+          <w:shd w:val="clear" w:color="auto" w:fill="FAF9F8"/>
+          <w:lang w:val="fr-FR"/>
+        </w:rPr>
+        <w:t xml:space="preserve">, </w:t>
+      </w:r>
+      <w:proofErr w:type="spellStart"/>
+      <w:r>
+        <w:rPr>
+          <w:shd w:val="clear" w:color="auto" w:fill="FAF9F8"/>
+          <w:lang w:val="fr-FR"/>
+        </w:rPr>
+        <w:t>cât</w:t>
+      </w:r>
+      <w:proofErr w:type="spellEnd"/>
+      <w:r>
+        <w:rPr>
+          <w:shd w:val="clear" w:color="auto" w:fill="FAF9F8"/>
+          <w:lang w:val="fr-FR"/>
+        </w:rPr>
+        <w:t xml:space="preserve"> </w:t>
+      </w:r>
+      <w:proofErr w:type="spellStart"/>
+      <w:r>
+        <w:rPr>
+          <w:shd w:val="clear" w:color="auto" w:fill="FAF9F8"/>
+          <w:lang w:val="fr-FR"/>
+        </w:rPr>
+        <w:t>timp</w:t>
+      </w:r>
+      <w:proofErr w:type="spellEnd"/>
+      <w:r>
+        <w:rPr>
+          <w:shd w:val="clear" w:color="auto" w:fill="FAF9F8"/>
+          <w:lang w:val="fr-FR"/>
+        </w:rPr>
+        <w:t xml:space="preserve"> </w:t>
+      </w:r>
+      <w:proofErr w:type="spellStart"/>
+      <w:r>
+        <w:rPr>
+          <w:shd w:val="clear" w:color="auto" w:fill="FAF9F8"/>
+          <w:lang w:val="fr-FR"/>
+        </w:rPr>
+        <w:t>angajatul</w:t>
+      </w:r>
+      <w:proofErr w:type="spellEnd"/>
+      <w:r>
+        <w:rPr>
+          <w:shd w:val="clear" w:color="auto" w:fill="FAF9F8"/>
+          <w:lang w:val="fr-FR"/>
+        </w:rPr>
+        <w:t xml:space="preserve"> </w:t>
+      </w:r>
+      <w:proofErr w:type="spellStart"/>
+      <w:r>
+        <w:rPr>
+          <w:shd w:val="clear" w:color="auto" w:fill="FAF9F8"/>
+          <w:lang w:val="fr-FR"/>
+        </w:rPr>
+        <w:t>sta</w:t>
+      </w:r>
+      <w:proofErr w:type="spellEnd"/>
+      <w:r>
+        <w:rPr>
+          <w:shd w:val="clear" w:color="auto" w:fill="FAF9F8"/>
+          <w:lang w:val="fr-FR"/>
+        </w:rPr>
+        <w:t xml:space="preserve"> la </w:t>
+      </w:r>
+      <w:proofErr w:type="spellStart"/>
+      <w:r>
+        <w:rPr>
+          <w:shd w:val="clear" w:color="auto" w:fill="FAF9F8"/>
+          <w:lang w:val="fr-FR"/>
+        </w:rPr>
+        <w:t>serviciu</w:t>
+      </w:r>
+      <w:proofErr w:type="spellEnd"/>
+      <w:r>
+        <w:rPr>
+          <w:shd w:val="clear" w:color="auto" w:fill="FAF9F8"/>
+          <w:lang w:val="fr-FR"/>
+        </w:rPr>
+        <w:t xml:space="preserve">, el </w:t>
+      </w:r>
+      <w:proofErr w:type="spellStart"/>
+      <w:r>
+        <w:rPr>
+          <w:shd w:val="clear" w:color="auto" w:fill="FAF9F8"/>
+          <w:lang w:val="fr-FR"/>
+        </w:rPr>
+        <w:t>primeste</w:t>
+      </w:r>
+      <w:proofErr w:type="spellEnd"/>
+      <w:r>
+        <w:rPr>
+          <w:shd w:val="clear" w:color="auto" w:fill="FAF9F8"/>
+          <w:lang w:val="fr-FR"/>
+        </w:rPr>
+        <w:t xml:space="preserve"> si, </w:t>
+      </w:r>
+      <w:proofErr w:type="spellStart"/>
+      <w:r>
+        <w:rPr>
+          <w:shd w:val="clear" w:color="auto" w:fill="FAF9F8"/>
+          <w:lang w:val="fr-FR"/>
+        </w:rPr>
+        <w:t>în</w:t>
+      </w:r>
+      <w:proofErr w:type="spellEnd"/>
+      <w:r>
+        <w:rPr>
+          <w:shd w:val="clear" w:color="auto" w:fill="FAF9F8"/>
+          <w:lang w:val="fr-FR"/>
+        </w:rPr>
+        <w:t xml:space="preserve"> </w:t>
+      </w:r>
+      <w:proofErr w:type="spellStart"/>
+      <w:r>
+        <w:rPr>
+          <w:shd w:val="clear" w:color="auto" w:fill="FAF9F8"/>
+          <w:lang w:val="fr-FR"/>
+        </w:rPr>
+        <w:t>consecinta</w:t>
+      </w:r>
+      <w:proofErr w:type="spellEnd"/>
+      <w:r>
+        <w:rPr>
+          <w:shd w:val="clear" w:color="auto" w:fill="FAF9F8"/>
+          <w:lang w:val="fr-FR"/>
+        </w:rPr>
+        <w:t xml:space="preserve">, </w:t>
+      </w:r>
+      <w:proofErr w:type="spellStart"/>
+      <w:r>
+        <w:rPr>
+          <w:shd w:val="clear" w:color="auto" w:fill="FAF9F8"/>
+          <w:lang w:val="fr-FR"/>
+        </w:rPr>
+        <w:t>vede</w:t>
+      </w:r>
+      <w:proofErr w:type="spellEnd"/>
+      <w:r>
+        <w:rPr>
+          <w:shd w:val="clear" w:color="auto" w:fill="FAF9F8"/>
+          <w:lang w:val="fr-FR"/>
+        </w:rPr>
+        <w:t xml:space="preserve"> </w:t>
+      </w:r>
+      <w:proofErr w:type="spellStart"/>
+      <w:r>
+        <w:rPr>
+          <w:shd w:val="clear" w:color="auto" w:fill="FAF9F8"/>
+          <w:lang w:val="fr-FR"/>
+        </w:rPr>
+        <w:t>în</w:t>
+      </w:r>
+      <w:proofErr w:type="spellEnd"/>
+      <w:r>
+        <w:rPr>
+          <w:shd w:val="clear" w:color="auto" w:fill="FAF9F8"/>
+          <w:lang w:val="fr-FR"/>
+        </w:rPr>
+        <w:t xml:space="preserve"> </w:t>
+      </w:r>
+      <w:proofErr w:type="spellStart"/>
+      <w:r>
+        <w:rPr>
+          <w:shd w:val="clear" w:color="auto" w:fill="FAF9F8"/>
+          <w:lang w:val="fr-FR"/>
+        </w:rPr>
+        <w:t>fereastra</w:t>
+      </w:r>
+      <w:proofErr w:type="spellEnd"/>
+      <w:r>
+        <w:rPr>
+          <w:shd w:val="clear" w:color="auto" w:fill="FAF9F8"/>
+          <w:lang w:val="fr-FR"/>
+        </w:rPr>
+        <w:t xml:space="preserve"> lui, </w:t>
+      </w:r>
+      <w:proofErr w:type="spellStart"/>
+      <w:r>
+        <w:rPr>
+          <w:shd w:val="clear" w:color="auto" w:fill="FAF9F8"/>
+          <w:lang w:val="fr-FR"/>
+        </w:rPr>
+        <w:t>sarcinile</w:t>
+      </w:r>
+      <w:proofErr w:type="spellEnd"/>
+      <w:r>
+        <w:rPr>
+          <w:shd w:val="clear" w:color="auto" w:fill="FAF9F8"/>
+          <w:lang w:val="fr-FR"/>
+        </w:rPr>
+        <w:t xml:space="preserve"> transmise de </w:t>
+      </w:r>
+      <w:proofErr w:type="spellStart"/>
+      <w:r>
+        <w:rPr>
+          <w:shd w:val="clear" w:color="auto" w:fill="FAF9F8"/>
+          <w:lang w:val="fr-FR"/>
+        </w:rPr>
+        <w:t>sef</w:t>
+      </w:r>
+      <w:proofErr w:type="spellEnd"/>
+      <w:r>
+        <w:rPr>
+          <w:shd w:val="clear" w:color="auto" w:fill="FAF9F8"/>
+          <w:lang w:val="fr-FR"/>
+        </w:rPr>
+        <w:t xml:space="preserve">. </w:t>
+      </w:r>
+      <w:r>
+        <w:rPr>
+          <w:shd w:val="clear" w:color="auto" w:fill="FAF9F8"/>
+        </w:rPr>
+        <w:t xml:space="preserve">La </w:t>
+      </w:r>
+      <w:proofErr w:type="spellStart"/>
+      <w:r>
+        <w:rPr>
+          <w:shd w:val="clear" w:color="auto" w:fill="FAF9F8"/>
+        </w:rPr>
+        <w:t>plecare</w:t>
+      </w:r>
+      <w:proofErr w:type="spellEnd"/>
+      <w:r>
+        <w:rPr>
+          <w:shd w:val="clear" w:color="auto" w:fill="FAF9F8"/>
+        </w:rPr>
+        <w:t xml:space="preserve">, </w:t>
+      </w:r>
+      <w:proofErr w:type="spellStart"/>
+      <w:r>
+        <w:rPr>
+          <w:shd w:val="clear" w:color="auto" w:fill="FAF9F8"/>
+        </w:rPr>
+        <w:t>angajatul</w:t>
+      </w:r>
+      <w:proofErr w:type="spellEnd"/>
+      <w:r>
+        <w:rPr>
+          <w:shd w:val="clear" w:color="auto" w:fill="FAF9F8"/>
+        </w:rPr>
+        <w:t xml:space="preserve"> </w:t>
+      </w:r>
+      <w:proofErr w:type="spellStart"/>
+      <w:r>
+        <w:rPr>
+          <w:shd w:val="clear" w:color="auto" w:fill="FAF9F8"/>
+        </w:rPr>
+        <w:t>închide</w:t>
+      </w:r>
+      <w:proofErr w:type="spellEnd"/>
+      <w:r>
+        <w:rPr>
+          <w:shd w:val="clear" w:color="auto" w:fill="FAF9F8"/>
+        </w:rPr>
+        <w:t xml:space="preserve"> </w:t>
+      </w:r>
+      <w:proofErr w:type="spellStart"/>
+      <w:r>
+        <w:rPr>
+          <w:shd w:val="clear" w:color="auto" w:fill="FAF9F8"/>
+        </w:rPr>
+        <w:t>fereastra</w:t>
+      </w:r>
+      <w:proofErr w:type="spellEnd"/>
+      <w:r>
+        <w:rPr>
+          <w:shd w:val="clear" w:color="auto" w:fill="FAF9F8"/>
+        </w:rPr>
+        <w:t xml:space="preserve">, moment </w:t>
+      </w:r>
+      <w:proofErr w:type="spellStart"/>
+      <w:r>
+        <w:rPr>
+          <w:shd w:val="clear" w:color="auto" w:fill="FAF9F8"/>
+        </w:rPr>
+        <w:t>în</w:t>
+      </w:r>
+      <w:proofErr w:type="spellEnd"/>
+      <w:r>
+        <w:rPr>
+          <w:shd w:val="clear" w:color="auto" w:fill="FAF9F8"/>
+        </w:rPr>
+        <w:t xml:space="preserve"> care </w:t>
+      </w:r>
+      <w:proofErr w:type="spellStart"/>
+      <w:r>
+        <w:rPr>
+          <w:shd w:val="clear" w:color="auto" w:fill="FAF9F8"/>
+        </w:rPr>
+        <w:t>seful</w:t>
+      </w:r>
+      <w:proofErr w:type="spellEnd"/>
+      <w:r>
+        <w:rPr>
+          <w:shd w:val="clear" w:color="auto" w:fill="FAF9F8"/>
+        </w:rPr>
+        <w:t xml:space="preserve"> </w:t>
+      </w:r>
+      <w:proofErr w:type="spellStart"/>
+      <w:r>
+        <w:rPr>
+          <w:shd w:val="clear" w:color="auto" w:fill="FAF9F8"/>
+        </w:rPr>
+        <w:t>este</w:t>
+      </w:r>
+      <w:proofErr w:type="spellEnd"/>
+      <w:r>
+        <w:rPr>
+          <w:shd w:val="clear" w:color="auto" w:fill="FAF9F8"/>
+        </w:rPr>
+        <w:t xml:space="preserve"> </w:t>
+      </w:r>
+      <w:proofErr w:type="spellStart"/>
+      <w:r>
+        <w:rPr>
+          <w:shd w:val="clear" w:color="auto" w:fill="FAF9F8"/>
+        </w:rPr>
+        <w:t>notificat</w:t>
+      </w:r>
+      <w:proofErr w:type="spellEnd"/>
+      <w:r>
+        <w:rPr>
+          <w:shd w:val="clear" w:color="auto" w:fill="FAF9F8"/>
+        </w:rPr>
+        <w:t xml:space="preserve"> de </w:t>
+      </w:r>
+      <w:proofErr w:type="spellStart"/>
+      <w:r>
+        <w:rPr>
+          <w:shd w:val="clear" w:color="auto" w:fill="FAF9F8"/>
+        </w:rPr>
+        <w:t>delogarea</w:t>
+      </w:r>
+      <w:proofErr w:type="spellEnd"/>
+      <w:r>
+        <w:rPr>
+          <w:shd w:val="clear" w:color="auto" w:fill="FAF9F8"/>
+        </w:rPr>
+        <w:t xml:space="preserve"> </w:t>
+      </w:r>
+      <w:proofErr w:type="spellStart"/>
+      <w:r>
+        <w:rPr>
+          <w:shd w:val="clear" w:color="auto" w:fill="FAF9F8"/>
+        </w:rPr>
+        <w:t>acestuia</w:t>
+      </w:r>
+      <w:proofErr w:type="spellEnd"/>
+      <w:r>
+        <w:rPr>
+          <w:shd w:val="clear" w:color="auto" w:fill="FAF9F8"/>
+        </w:rPr>
+        <w:t xml:space="preserve"> din </w:t>
+      </w:r>
+      <w:proofErr w:type="spellStart"/>
+      <w:r>
+        <w:rPr>
+          <w:shd w:val="clear" w:color="auto" w:fill="FAF9F8"/>
+        </w:rPr>
+        <w:t>sistem</w:t>
+      </w:r>
+      <w:proofErr w:type="spellEnd"/>
+      <w:r>
+        <w:rPr>
+          <w:shd w:val="clear" w:color="auto" w:fill="FAF9F8"/>
+        </w:rPr>
+        <w:t>.</w:t>
       </w:r>
     </w:p>
     <w:p/>
@@ -2653,13 +4447,7 @@
               <w:jc w:val="left"/>
             </w:pPr>
             <w:r>
-              <w:t>UC-4: View</w:t>
-            </w:r>
-            <w:r>
-              <w:t xml:space="preserve"> Own</w:t>
-            </w:r>
-            <w:r>
-              <w:t xml:space="preserve"> </w:t>
+              <w:t xml:space="preserve">UC-4: View </w:t>
             </w:r>
             <w:r>
               <w:t>Assignment</w:t>
@@ -3675,7 +5463,15 @@
               <w:jc w:val="left"/>
             </w:pPr>
             <w:r>
-              <w:t xml:space="preserve">A manager accesses the Employees page in order to </w:t>
+              <w:t xml:space="preserve">A manager accesses the Employees page </w:t>
+            </w:r>
+            <w:proofErr w:type="gramStart"/>
+            <w:r>
+              <w:t>in order to</w:t>
+            </w:r>
+            <w:proofErr w:type="gramEnd"/>
+            <w:r>
+              <w:t xml:space="preserve"> </w:t>
             </w:r>
             <w:r>
               <w:t xml:space="preserve">search for a certain employee and see his current status and assigned </w:t>
@@ -5309,7 +7105,17 @@
               <w:jc w:val="left"/>
             </w:pPr>
             <w:r>
-              <w:t xml:space="preserve">1. The system informs the Manager that a </w:t>
+              <w:t xml:space="preserve">1. The system informs the Manager that </w:t>
+            </w:r>
+            <w:proofErr w:type="spellStart"/>
+            <w:proofErr w:type="gramStart"/>
+            <w:r>
+              <w:t>a</w:t>
+            </w:r>
+            <w:proofErr w:type="spellEnd"/>
+            <w:proofErr w:type="gramEnd"/>
+            <w:r>
+              <w:t xml:space="preserve"> </w:t>
             </w:r>
             <w:r>
               <w:t>assignment</w:t>
@@ -7826,7 +9632,10 @@
               <w:t xml:space="preserve">: View </w:t>
             </w:r>
             <w:r>
-              <w:t xml:space="preserve">Assigned </w:t>
+              <w:t>Own</w:t>
+            </w:r>
+            <w:r>
+              <w:t xml:space="preserve"> </w:t>
             </w:r>
             <w:r>
               <w:t>Assignment</w:t>
@@ -8842,7 +10651,17 @@
               <w:t xml:space="preserve">The </w:t>
             </w:r>
             <w:r>
-              <w:t xml:space="preserve">Employee marks a </w:t>
+              <w:t xml:space="preserve">Employee marks </w:t>
+            </w:r>
+            <w:proofErr w:type="spellStart"/>
+            <w:proofErr w:type="gramStart"/>
+            <w:r>
+              <w:t>a</w:t>
+            </w:r>
+            <w:proofErr w:type="spellEnd"/>
+            <w:proofErr w:type="gramEnd"/>
+            <w:r>
+              <w:t xml:space="preserve"> </w:t>
             </w:r>
             <w:r>
               <w:t>assignment</w:t>
@@ -8908,7 +10727,15 @@
               <w:t>A</w:t>
             </w:r>
             <w:r>
-              <w:t xml:space="preserve">n Employee has finished a </w:t>
+              <w:t xml:space="preserve">n Employee has finished </w:t>
+            </w:r>
+            <w:proofErr w:type="gramStart"/>
+            <w:r>
+              <w:t>a</w:t>
+            </w:r>
+            <w:proofErr w:type="gramEnd"/>
+            <w:r>
+              <w:t xml:space="preserve"> </w:t>
             </w:r>
             <w:r>
               <w:t>assignment</w:t>
@@ -9160,7 +10987,15 @@
               <w:jc w:val="left"/>
             </w:pPr>
             <w:r>
-              <w:t xml:space="preserve">1. The Employee selects a </w:t>
+              <w:t xml:space="preserve">1. The Employee selects </w:t>
+            </w:r>
+            <w:proofErr w:type="gramStart"/>
+            <w:r>
+              <w:t>a</w:t>
+            </w:r>
+            <w:proofErr w:type="gramEnd"/>
+            <w:r>
+              <w:t xml:space="preserve"> </w:t>
             </w:r>
             <w:r>
               <w:t>assignment</w:t>

</xml_diff>